<commit_message>
adicionado informação celsius na documentação da API
</commit_message>
<xml_diff>
--- a/docs/API_Docs_ProjetoCliente.docx
+++ b/docs/API_Docs_ProjetoCliente.docx
@@ -941,6 +941,22 @@
               </w:rPr>
               <w:t>ima registrada na requisição.</w:t>
             </w:r>
+            <w:r>
+              <w:rPr>
+                <w:rFonts w:ascii="Franklin Gothic Book" w:hAnsi="Franklin Gothic Book" w:cs="Times New Roman"/>
+                <w:sz w:val="24"/>
+                <w:szCs w:val="24"/>
+              </w:rPr>
+              <w:t xml:space="preserve"> </w:t>
+            </w:r>
+            <w:r>
+              <w:rPr>
+                <w:rFonts w:ascii="Franklin Gothic Book" w:hAnsi="Franklin Gothic Book" w:cs="Times New Roman"/>
+                <w:sz w:val="24"/>
+                <w:szCs w:val="24"/>
+              </w:rPr>
+              <w:t>(Em Celsius)</w:t>
+            </w:r>
           </w:p>
         </w:tc>
       </w:tr>
@@ -1017,6 +1033,22 @@
               </w:rPr>
               <w:t>Temperatura máxima registrada na requisição.</w:t>
             </w:r>
+            <w:r>
+              <w:rPr>
+                <w:rFonts w:ascii="Franklin Gothic Book" w:hAnsi="Franklin Gothic Book" w:cs="Times New Roman"/>
+                <w:sz w:val="24"/>
+                <w:szCs w:val="24"/>
+              </w:rPr>
+              <w:t xml:space="preserve"> </w:t>
+            </w:r>
+            <w:r>
+              <w:rPr>
+                <w:rFonts w:ascii="Franklin Gothic Book" w:hAnsi="Franklin Gothic Book" w:cs="Times New Roman"/>
+                <w:sz w:val="24"/>
+                <w:szCs w:val="24"/>
+              </w:rPr>
+              <w:t>(Em Celsius)</w:t>
+            </w:r>
           </w:p>
         </w:tc>
       </w:tr>
@@ -1107,6 +1139,22 @@
                 <w:szCs w:val="24"/>
               </w:rPr>
               <w:t xml:space="preserve"> registrada na requisição.</w:t>
+            </w:r>
+            <w:r>
+              <w:rPr>
+                <w:rFonts w:ascii="Franklin Gothic Book" w:hAnsi="Franklin Gothic Book" w:cs="Times New Roman"/>
+                <w:sz w:val="24"/>
+                <w:szCs w:val="24"/>
+              </w:rPr>
+              <w:t xml:space="preserve"> </w:t>
+            </w:r>
+            <w:r>
+              <w:rPr>
+                <w:rFonts w:ascii="Franklin Gothic Book" w:hAnsi="Franklin Gothic Book" w:cs="Times New Roman"/>
+                <w:sz w:val="24"/>
+                <w:szCs w:val="24"/>
+              </w:rPr>
+              <w:t>(Em Celsius)</w:t>
             </w:r>
           </w:p>
         </w:tc>
@@ -2322,6 +2370,22 @@
               </w:rPr>
               <w:t>Temperatura mínima registrada na requisição.</w:t>
             </w:r>
+            <w:r>
+              <w:rPr>
+                <w:rFonts w:ascii="Franklin Gothic Book" w:hAnsi="Franklin Gothic Book" w:cs="Times New Roman"/>
+                <w:sz w:val="24"/>
+                <w:szCs w:val="24"/>
+              </w:rPr>
+              <w:t xml:space="preserve"> </w:t>
+            </w:r>
+            <w:r>
+              <w:rPr>
+                <w:rFonts w:ascii="Franklin Gothic Book" w:hAnsi="Franklin Gothic Book" w:cs="Times New Roman"/>
+                <w:sz w:val="24"/>
+                <w:szCs w:val="24"/>
+              </w:rPr>
+              <w:t>(Em Celsius)</w:t>
+            </w:r>
           </w:p>
         </w:tc>
       </w:tr>
@@ -2397,6 +2461,22 @@
               </w:rPr>
               <w:t>Temperatura máxima registrada na requisição.</w:t>
             </w:r>
+            <w:r>
+              <w:rPr>
+                <w:rFonts w:ascii="Franklin Gothic Book" w:hAnsi="Franklin Gothic Book" w:cs="Times New Roman"/>
+                <w:sz w:val="24"/>
+                <w:szCs w:val="24"/>
+              </w:rPr>
+              <w:t xml:space="preserve"> </w:t>
+            </w:r>
+            <w:r>
+              <w:rPr>
+                <w:rFonts w:ascii="Franklin Gothic Book" w:hAnsi="Franklin Gothic Book" w:cs="Times New Roman"/>
+                <w:sz w:val="24"/>
+                <w:szCs w:val="24"/>
+              </w:rPr>
+              <w:t>(Em Celsius)</w:t>
+            </w:r>
           </w:p>
         </w:tc>
       </w:tr>
@@ -2423,6 +2503,7 @@
                 <w:sz w:val="24"/>
                 <w:szCs w:val="24"/>
               </w:rPr>
+              <w:lastRenderedPageBreak/>
               <w:t>temperaturaAtual</w:t>
             </w:r>
             <w:proofErr w:type="spellEnd"/>
@@ -2471,6 +2552,22 @@
                 <w:szCs w:val="24"/>
               </w:rPr>
               <w:t>Temperatura atual registrada na requisição.</w:t>
+            </w:r>
+            <w:r>
+              <w:rPr>
+                <w:rFonts w:ascii="Franklin Gothic Book" w:hAnsi="Franklin Gothic Book" w:cs="Times New Roman"/>
+                <w:sz w:val="24"/>
+                <w:szCs w:val="24"/>
+              </w:rPr>
+              <w:t xml:space="preserve"> </w:t>
+            </w:r>
+            <w:r>
+              <w:rPr>
+                <w:rFonts w:ascii="Franklin Gothic Book" w:hAnsi="Franklin Gothic Book" w:cs="Times New Roman"/>
+                <w:sz w:val="24"/>
+                <w:szCs w:val="24"/>
+              </w:rPr>
+              <w:t>(Em Celsius)</w:t>
             </w:r>
           </w:p>
         </w:tc>
@@ -2505,7 +2602,6 @@
           <w:szCs w:val="28"/>
           <w:u w:val="single"/>
         </w:rPr>
-        <w:lastRenderedPageBreak/>
         <w:t>Erros</w:t>
       </w:r>
     </w:p>
@@ -3027,6 +3123,8 @@
         </w:rPr>
         <w:t>Resposta</w:t>
       </w:r>
+      <w:bookmarkStart w:id="0" w:name="_GoBack"/>
+      <w:bookmarkEnd w:id="0"/>
     </w:p>
     <w:tbl>
       <w:tblPr>
@@ -3541,6 +3639,22 @@
               </w:rPr>
               <w:t>Temperatura mínima registrada na requisição.</w:t>
             </w:r>
+            <w:r>
+              <w:rPr>
+                <w:rFonts w:ascii="Franklin Gothic Book" w:hAnsi="Franklin Gothic Book" w:cs="Times New Roman"/>
+                <w:sz w:val="24"/>
+                <w:szCs w:val="24"/>
+              </w:rPr>
+              <w:t xml:space="preserve"> </w:t>
+            </w:r>
+            <w:r>
+              <w:rPr>
+                <w:rFonts w:ascii="Franklin Gothic Book" w:hAnsi="Franklin Gothic Book" w:cs="Times New Roman"/>
+                <w:sz w:val="24"/>
+                <w:szCs w:val="24"/>
+              </w:rPr>
+              <w:t>(Em Celsius)</w:t>
+            </w:r>
           </w:p>
         </w:tc>
       </w:tr>
@@ -3616,6 +3730,22 @@
               </w:rPr>
               <w:t>Temperatura máxima registrada na requisição.</w:t>
             </w:r>
+            <w:r>
+              <w:rPr>
+                <w:rFonts w:ascii="Franklin Gothic Book" w:hAnsi="Franklin Gothic Book" w:cs="Times New Roman"/>
+                <w:sz w:val="24"/>
+                <w:szCs w:val="24"/>
+              </w:rPr>
+              <w:t xml:space="preserve"> </w:t>
+            </w:r>
+            <w:r>
+              <w:rPr>
+                <w:rFonts w:ascii="Franklin Gothic Book" w:hAnsi="Franklin Gothic Book" w:cs="Times New Roman"/>
+                <w:sz w:val="24"/>
+                <w:szCs w:val="24"/>
+              </w:rPr>
+              <w:t>(Em Celsius)</w:t>
+            </w:r>
           </w:p>
         </w:tc>
       </w:tr>
@@ -3691,6 +3821,22 @@
               </w:rPr>
               <w:t>Temperatura atual registrada na requisição.</w:t>
             </w:r>
+            <w:r>
+              <w:rPr>
+                <w:rFonts w:ascii="Franklin Gothic Book" w:hAnsi="Franklin Gothic Book" w:cs="Times New Roman"/>
+                <w:sz w:val="24"/>
+                <w:szCs w:val="24"/>
+              </w:rPr>
+              <w:t xml:space="preserve"> </w:t>
+            </w:r>
+            <w:r>
+              <w:rPr>
+                <w:rFonts w:ascii="Franklin Gothic Book" w:hAnsi="Franklin Gothic Book" w:cs="Times New Roman"/>
+                <w:sz w:val="24"/>
+                <w:szCs w:val="24"/>
+              </w:rPr>
+              <w:t>(Em Celsius)</w:t>
+            </w:r>
           </w:p>
         </w:tc>
       </w:tr>
@@ -3744,6 +3890,7 @@
           <w:sz w:val="24"/>
           <w:szCs w:val="24"/>
         </w:rPr>
+        <w:lastRenderedPageBreak/>
         <w:t>4</w:t>
       </w:r>
       <w:r>
@@ -4925,6 +5072,7 @@
                 <w:sz w:val="24"/>
                 <w:szCs w:val="24"/>
               </w:rPr>
+              <w:lastRenderedPageBreak/>
               <w:t>clienteGeo</w:t>
             </w:r>
           </w:p>
@@ -5129,7 +5277,6 @@
                 <w:sz w:val="24"/>
                 <w:szCs w:val="24"/>
               </w:rPr>
-              <w:lastRenderedPageBreak/>
               <w:t>temperaturaMinima</w:t>
             </w:r>
             <w:proofErr w:type="spellEnd"/>
@@ -5178,6 +5325,14 @@
                 <w:szCs w:val="24"/>
               </w:rPr>
               <w:t>Temperatura mínima registrada na requisição.</w:t>
+            </w:r>
+            <w:r>
+              <w:rPr>
+                <w:rFonts w:ascii="Franklin Gothic Book" w:hAnsi="Franklin Gothic Book" w:cs="Times New Roman"/>
+                <w:sz w:val="24"/>
+                <w:szCs w:val="24"/>
+              </w:rPr>
+              <w:t xml:space="preserve"> (Em Celsius)</w:t>
             </w:r>
           </w:p>
         </w:tc>
@@ -5254,6 +5409,22 @@
               </w:rPr>
               <w:t>Temperatura máxima registrada na requisição.</w:t>
             </w:r>
+            <w:r>
+              <w:rPr>
+                <w:rFonts w:ascii="Franklin Gothic Book" w:hAnsi="Franklin Gothic Book" w:cs="Times New Roman"/>
+                <w:sz w:val="24"/>
+                <w:szCs w:val="24"/>
+              </w:rPr>
+              <w:t xml:space="preserve"> </w:t>
+            </w:r>
+            <w:r>
+              <w:rPr>
+                <w:rFonts w:ascii="Franklin Gothic Book" w:hAnsi="Franklin Gothic Book" w:cs="Times New Roman"/>
+                <w:sz w:val="24"/>
+                <w:szCs w:val="24"/>
+              </w:rPr>
+              <w:t>(Em Celsius)</w:t>
+            </w:r>
           </w:p>
         </w:tc>
       </w:tr>
@@ -5329,6 +5500,22 @@
               </w:rPr>
               <w:t>Temperatura atual registrada na requisição.</w:t>
             </w:r>
+            <w:r>
+              <w:rPr>
+                <w:rFonts w:ascii="Franklin Gothic Book" w:hAnsi="Franklin Gothic Book" w:cs="Times New Roman"/>
+                <w:sz w:val="24"/>
+                <w:szCs w:val="24"/>
+              </w:rPr>
+              <w:t xml:space="preserve"> </w:t>
+            </w:r>
+            <w:r>
+              <w:rPr>
+                <w:rFonts w:ascii="Franklin Gothic Book" w:hAnsi="Franklin Gothic Book" w:cs="Times New Roman"/>
+                <w:sz w:val="24"/>
+                <w:szCs w:val="24"/>
+              </w:rPr>
+              <w:t>(Em Celsius)</w:t>
+            </w:r>
           </w:p>
         </w:tc>
       </w:tr>
@@ -5489,8 +5676,6 @@
         </w:rPr>
         <w:t>Erro no banco de dados.</w:t>
       </w:r>
-      <w:bookmarkStart w:id="0" w:name="_GoBack"/>
-      <w:bookmarkEnd w:id="0"/>
     </w:p>
     <w:sectPr>
       <w:pgSz w:w="11906" w:h="16838"/>

</xml_diff>